<commit_message>
revisao validacoes e atualizacao do documeto docx
</commit_message>
<xml_diff>
--- a/Validações ShopperPG.docx
+++ b/Validações ShopperPG.docx
@@ -549,6 +549,82 @@
     </w:p>
     <w:p>
       <w:pPr>
+        <w:pStyle w:val="PargrafodaLista"/>
+        <w:numPr>
+          <w:ilvl w:val="0"/>
+          <w:numId w:val="5"/>
+        </w:numPr>
+        <w:rPr>
+          <w:lang w:val="pt-BR"/>
+        </w:rPr>
+      </w:pPr>
+      <w:r>
+        <w:rPr>
+          <w:lang w:val="pt-BR"/>
+        </w:rPr>
+        <w:t>Delete removido da compra</w:t>
+      </w:r>
+    </w:p>
+    <w:p>
+      <w:pPr>
+        <w:pStyle w:val="PargrafodaLista"/>
+        <w:numPr>
+          <w:ilvl w:val="0"/>
+          <w:numId w:val="5"/>
+        </w:numPr>
+        <w:rPr>
+          <w:lang w:val="pt-BR"/>
+        </w:rPr>
+      </w:pPr>
+      <w:r>
+        <w:rPr>
+          <w:lang w:val="pt-BR"/>
+        </w:rPr>
+        <w:t>Delete de categoria/perfil/</w:t>
+      </w:r>
+      <w:proofErr w:type="spellStart"/>
+      <w:r>
+        <w:rPr>
+          <w:lang w:val="pt-BR"/>
+        </w:rPr>
+        <w:t>statu</w:t>
+      </w:r>
+      <w:proofErr w:type="spellEnd"/>
+      <w:r>
+        <w:rPr>
+          <w:lang w:val="pt-BR"/>
+        </w:rPr>
+        <w:t xml:space="preserve">/usuário </w:t>
+      </w:r>
+      <w:proofErr w:type="spellStart"/>
+      <w:r>
+        <w:rPr>
+          <w:lang w:val="pt-BR"/>
+        </w:rPr>
+        <w:t>ão</w:t>
+      </w:r>
+      <w:proofErr w:type="spellEnd"/>
+      <w:r>
+        <w:rPr>
+          <w:lang w:val="pt-BR"/>
+        </w:rPr>
+        <w:t xml:space="preserve"> retorna mais http 200 para id não existente</w:t>
+      </w:r>
+    </w:p>
+    <w:p>
+      <w:pPr>
+        <w:pStyle w:val="PargrafodaLista"/>
+        <w:numPr>
+          <w:ilvl w:val="0"/>
+          <w:numId w:val="5"/>
+        </w:numPr>
+        <w:rPr>
+          <w:lang w:val="pt-BR"/>
+        </w:rPr>
+      </w:pPr>
+    </w:p>
+    <w:p>
+      <w:pPr>
         <w:rPr>
           <w:lang w:val="pt-BR"/>
         </w:rPr>
@@ -633,6 +709,62 @@
           <w:lang w:val="pt-BR"/>
         </w:rPr>
       </w:pPr>
+      <w:r>
+        <w:rPr>
+          <w:lang w:val="pt-BR"/>
+        </w:rPr>
+        <w:t xml:space="preserve">Função </w:t>
+      </w:r>
+      <w:proofErr w:type="spellStart"/>
+      <w:r>
+        <w:rPr>
+          <w:lang w:val="pt-BR"/>
+        </w:rPr>
+        <w:t>trim</w:t>
+      </w:r>
+      <w:proofErr w:type="spellEnd"/>
+      <w:r>
+        <w:rPr>
+          <w:lang w:val="pt-BR"/>
+        </w:rPr>
+        <w:t xml:space="preserve"> adicionado ao update</w:t>
+      </w:r>
+    </w:p>
+    <w:p>
+      <w:pPr>
+        <w:pStyle w:val="PargrafodaLista"/>
+        <w:numPr>
+          <w:ilvl w:val="0"/>
+          <w:numId w:val="6"/>
+        </w:numPr>
+        <w:rPr>
+          <w:lang w:val="pt-BR"/>
+        </w:rPr>
+      </w:pPr>
+      <w:r>
+        <w:rPr>
+          <w:lang w:val="pt-BR"/>
+        </w:rPr>
+        <w:t>Funções de validações otimizadas</w:t>
+      </w:r>
+    </w:p>
+    <w:p>
+      <w:pPr>
+        <w:pStyle w:val="PargrafodaLista"/>
+        <w:numPr>
+          <w:ilvl w:val="0"/>
+          <w:numId w:val="6"/>
+        </w:numPr>
+        <w:rPr>
+          <w:lang w:val="pt-BR"/>
+        </w:rPr>
+      </w:pPr>
+      <w:r>
+        <w:rPr>
+          <w:lang w:val="pt-BR"/>
+        </w:rPr>
+        <w:t>Adicionadas respostas https mais coerentes as funções</w:t>
+      </w:r>
       <w:bookmarkStart w:id="0" w:name="_GoBack"/>
       <w:bookmarkEnd w:id="0"/>
     </w:p>

</xml_diff>